<commit_message>
Desenvolver padrão de repositório conectar postgresql usar Dapper no Discount.API
</commit_message>
<xml_diff>
--- a/doc/Documentação MicroServiços/03 - Discount.Grpc+postgreSQL/04 - Desenvolvimento de Desconto.Microsserviços de API Criando Entidades.docx
+++ b/doc/Documentação MicroServiços/03 - Discount.Grpc+postgreSQL/04 - Desenvolvimento de Desconto.Microsserviços de API Criando Entidades.docx
@@ -3,506 +3,140 @@
 <w:document xmlns:wpc="http://schemas.microsoft.com/office/word/2010/wordprocessingCanvas" xmlns:cx="http://schemas.microsoft.com/office/drawing/2014/chartex" xmlns:cx1="http://schemas.microsoft.com/office/drawing/2015/9/8/chartex" xmlns:cx2="http://schemas.microsoft.com/office/drawing/2015/10/21/chartex" xmlns:cx3="http://schemas.microsoft.com/office/drawing/2016/5/9/chartex" xmlns:cx4="http://schemas.microsoft.com/office/drawing/2016/5/10/chartex" xmlns:cx5="http://schemas.microsoft.com/office/drawing/2016/5/11/chartex" xmlns:cx6="http://schemas.microsoft.com/office/drawing/2016/5/12/chartex" xmlns:cx7="http://schemas.microsoft.com/office/drawing/2016/5/13/chartex" xmlns:cx8="http://schemas.microsoft.com/office/drawing/2016/5/14/chartex" xmlns:mc="http://schemas.openxmlformats.org/markup-compatibility/2006" xmlns:aink="http://schemas.microsoft.com/office/drawing/2016/ink" xmlns:am3d="http://schemas.microsoft.com/office/drawing/2017/model3d" xmlns:o="urn:schemas-microsoft-com:office:office" xmlns:r="http://schemas.openxmlformats.org/officeDocument/2006/relationships" xmlns:m="http://schemas.openxmlformats.org/officeDocument/2006/math" xmlns:v="urn:schemas-microsoft-com:vml" xmlns:wp14="http://schemas.microsoft.com/office/word/2010/wordprocessingDrawing" xmlns:wp="http://schemas.openxmlformats.org/drawingml/2006/wordprocessingDrawing" xmlns:w10="urn:schemas-microsoft-com:office:word" xmlns:w="http://schemas.openxmlformats.org/wordprocessingml/2006/main" xmlns:w14="http://schemas.microsoft.com/office/word/2010/wordml" xmlns:w15="http://schemas.microsoft.com/office/word/2012/wordml" xmlns:w16cex="http://schemas.microsoft.com/office/word/2018/wordml/cex" xmlns:w16cid="http://schemas.microsoft.com/office/word/2016/wordml/cid" xmlns:w16="http://schemas.microsoft.com/office/word/2018/wordml" xmlns:w16sdtdh="http://schemas.microsoft.com/office/word/2020/wordml/sdtdatahash" xmlns:w16se="http://schemas.microsoft.com/office/word/2015/wordml/symex" xmlns:wpg="http://schemas.microsoft.com/office/word/2010/wordprocessingGroup" xmlns:wpi="http://schemas.microsoft.com/office/word/2010/wordprocessingInk" xmlns:wne="http://schemas.microsoft.com/office/word/2006/wordml" xmlns:wps="http://schemas.microsoft.com/office/word/2010/wordprocessingShape" mc:Ignorable="w14 w15 w16se w16cid w16 w16cex w16sdtdh wp14">
   <w:body>
     <w:p>
+      <w:r>
+        <w:t xml:space="preserve">1 - Dentro de </w:t>
+      </w:r>
+      <w:proofErr w:type="spellStart"/>
+      <w:r>
+        <w:t>Discount.API</w:t>
+      </w:r>
+      <w:proofErr w:type="spellEnd"/>
+      <w:r>
+        <w:t xml:space="preserve"> , exclua </w:t>
+      </w:r>
+      <w:proofErr w:type="spellStart"/>
+      <w:r>
+        <w:t>WeatherForecast.cs</w:t>
+      </w:r>
+      <w:proofErr w:type="spellEnd"/>
+      <w:r>
+        <w:t xml:space="preserve"> e sua respectiva </w:t>
+      </w:r>
+      <w:proofErr w:type="spellStart"/>
+      <w:r>
+        <w:t>controller</w:t>
+      </w:r>
+      <w:proofErr w:type="spellEnd"/>
+      <w:r>
+        <w:t xml:space="preserve"> na pasta </w:t>
+      </w:r>
+      <w:proofErr w:type="spellStart"/>
+      <w:r>
+        <w:t>Controller</w:t>
+      </w:r>
+      <w:proofErr w:type="spellEnd"/>
+      <w:r>
+        <w:t xml:space="preserve"> também.</w:t>
+      </w:r>
+    </w:p>
+    <w:p/>
+    <w:p>
+      <w:r>
+        <w:t xml:space="preserve">2 - </w:t>
+      </w:r>
+      <w:proofErr w:type="spellStart"/>
+      <w:r>
+        <w:t>Adcione</w:t>
+      </w:r>
+      <w:proofErr w:type="spellEnd"/>
+      <w:r>
+        <w:t xml:space="preserve"> dentro de </w:t>
+      </w:r>
+      <w:proofErr w:type="spellStart"/>
+      <w:r>
+        <w:t>Discount.API</w:t>
+      </w:r>
+      <w:proofErr w:type="spellEnd"/>
+      <w:r>
+        <w:t xml:space="preserve"> a pasta </w:t>
+      </w:r>
+      <w:proofErr w:type="spellStart"/>
+      <w:r>
+        <w:t>Entities</w:t>
+      </w:r>
+      <w:proofErr w:type="spellEnd"/>
+      <w:r>
+        <w:t xml:space="preserve"> e a classe:</w:t>
+      </w:r>
+    </w:p>
+    <w:p/>
+    <w:p>
       <w:pPr>
-        <w:spacing w:after="0"/>
-        <w:ind w:left="-1531"/>
-        <w:rPr>
-          <w:u w:val="single"/>
+        <w:rPr>
+          <w:lang w:val="en-US"/>
         </w:rPr>
       </w:pPr>
       <w:r>
-        <w:t xml:space="preserve">1 - Abra o </w:t>
-      </w:r>
-      <w:proofErr w:type="spellStart"/>
-      <w:r>
-        <w:t>docker-compose.yml</w:t>
-      </w:r>
-      <w:proofErr w:type="spellEnd"/>
+        <w:tab/>
+      </w:r>
+      <w:r>
+        <w:rPr>
+          <w:lang w:val="en-US"/>
+        </w:rPr>
+        <w:t>* Coupon</w:t>
+      </w:r>
     </w:p>
     <w:p>
       <w:pPr>
-        <w:spacing w:after="0"/>
-        <w:ind w:left="-1531"/>
+        <w:rPr>
+          <w:lang w:val="en-US"/>
+        </w:rPr>
       </w:pPr>
       <w:r>
-        <w:tab/>
+        <w:rPr>
+          <w:lang w:val="en-US"/>
+        </w:rPr>
+        <w:t>public int Id { get; set; }</w:t>
       </w:r>
     </w:p>
     <w:p>
       <w:pPr>
-        <w:spacing w:after="0"/>
-        <w:ind w:left="-1531"/>
+        <w:rPr>
+          <w:lang w:val="en-US"/>
+        </w:rPr>
       </w:pPr>
       <w:r>
-        <w:tab/>
-        <w:t>1.1 - Na configuração *</w:t>
-      </w:r>
-      <w:proofErr w:type="spellStart"/>
-      <w:r>
-        <w:t>services</w:t>
-      </w:r>
-      <w:proofErr w:type="spellEnd"/>
-      <w:r>
-        <w:t xml:space="preserve">* adicione o </w:t>
-      </w:r>
-      <w:proofErr w:type="spellStart"/>
-      <w:r>
-        <w:t>pgadmin</w:t>
-      </w:r>
-      <w:proofErr w:type="spellEnd"/>
-      <w:r>
-        <w:t xml:space="preserve"> abaixo do </w:t>
-      </w:r>
-      <w:proofErr w:type="spellStart"/>
-      <w:r>
-        <w:t>discountdb</w:t>
-      </w:r>
-      <w:proofErr w:type="spellEnd"/>
+        <w:rPr>
+          <w:lang w:val="en-US"/>
+        </w:rPr>
+        <w:t>public string ProductName { get; set; }</w:t>
+      </w:r>
     </w:p>
     <w:p>
       <w:pPr>
-        <w:spacing w:after="0"/>
-        <w:ind w:left="-1531"/>
+        <w:rPr>
+          <w:lang w:val="en-US"/>
+        </w:rPr>
       </w:pPr>
-      <w:proofErr w:type="spellStart"/>
-      <w:r>
-        <w:t>pgadmin</w:t>
-      </w:r>
-      <w:proofErr w:type="spellEnd"/>
-      <w:r>
-        <w:t>:</w:t>
+      <w:r>
+        <w:rPr>
+          <w:lang w:val="en-US"/>
+        </w:rPr>
+        <w:t>public string Description { get; set; }</w:t>
       </w:r>
     </w:p>
     <w:p>
       <w:pPr>
-        <w:spacing w:after="0"/>
-        <w:ind w:left="-1531"/>
+        <w:rPr>
+          <w:u w:val="single"/>
+          <w:lang w:val="en-US"/>
+        </w:rPr>
       </w:pPr>
       <w:r>
-        <w:t xml:space="preserve">  </w:t>
-      </w:r>
-      <w:proofErr w:type="spellStart"/>
-      <w:r>
-        <w:t>image</w:t>
-      </w:r>
-      <w:proofErr w:type="spellEnd"/>
-      <w:r>
-        <w:t xml:space="preserve">: </w:t>
-      </w:r>
-      <w:proofErr w:type="spellStart"/>
-      <w:r>
-        <w:t>dpage</w:t>
-      </w:r>
-      <w:proofErr w:type="spellEnd"/>
-      <w:r>
-        <w:t>/pgadmin4</w:t>
-      </w:r>
-    </w:p>
-    <w:p>
-      <w:pPr>
-        <w:spacing w:after="0"/>
-        <w:ind w:left="-1531"/>
-      </w:pPr>
-    </w:p>
-    <w:p>
-      <w:pPr>
-        <w:spacing w:after="0"/>
-        <w:ind w:left="-1531"/>
-      </w:pPr>
-      <w:r>
-        <w:tab/>
-        <w:t xml:space="preserve">1.2 - Na configuração *volumes* adicione o </w:t>
-      </w:r>
-      <w:proofErr w:type="spellStart"/>
-      <w:r>
-        <w:t>pgadmin_data</w:t>
-      </w:r>
-      <w:proofErr w:type="spellEnd"/>
-      <w:r>
-        <w:t xml:space="preserve">: depois do </w:t>
-      </w:r>
-      <w:proofErr w:type="spellStart"/>
-      <w:r>
-        <w:t>postgres_data</w:t>
-      </w:r>
-      <w:proofErr w:type="spellEnd"/>
-      <w:r>
-        <w:t>:</w:t>
-      </w:r>
-    </w:p>
-    <w:p>
-      <w:pPr>
-        <w:spacing w:after="0"/>
-        <w:ind w:left="-1531"/>
-      </w:pPr>
-      <w:proofErr w:type="spellStart"/>
-      <w:r>
-        <w:t>pgadmin_data</w:t>
-      </w:r>
-      <w:proofErr w:type="spellEnd"/>
-      <w:r>
-        <w:t xml:space="preserve">: </w:t>
-      </w:r>
-    </w:p>
-    <w:p>
-      <w:pPr>
-        <w:spacing w:after="0"/>
-        <w:ind w:left="-1531"/>
-      </w:pPr>
-    </w:p>
-    <w:p>
-      <w:pPr>
-        <w:spacing w:after="0"/>
-        <w:ind w:left="-1531"/>
-      </w:pPr>
-      <w:r>
-        <w:t xml:space="preserve">2 - Abra o </w:t>
-      </w:r>
-      <w:proofErr w:type="spellStart"/>
-      <w:r>
-        <w:t>docker-compose.override.yml</w:t>
-      </w:r>
-      <w:proofErr w:type="spellEnd"/>
-    </w:p>
-    <w:p>
-      <w:pPr>
-        <w:spacing w:after="0"/>
-        <w:ind w:left="-1531"/>
-      </w:pPr>
-      <w:r>
-        <w:tab/>
-      </w:r>
-    </w:p>
-    <w:p>
-      <w:pPr>
-        <w:spacing w:after="0"/>
-        <w:ind w:left="-1531"/>
-      </w:pPr>
-      <w:r>
-        <w:tab/>
-        <w:t>2-1 - Na configuração *</w:t>
-      </w:r>
-      <w:proofErr w:type="spellStart"/>
-      <w:r>
-        <w:t>services</w:t>
-      </w:r>
-      <w:proofErr w:type="spellEnd"/>
-      <w:r>
-        <w:t xml:space="preserve">* adicione o </w:t>
-      </w:r>
-      <w:proofErr w:type="spellStart"/>
-      <w:r>
-        <w:t>pgadmin</w:t>
-      </w:r>
-      <w:proofErr w:type="spellEnd"/>
-      <w:r>
-        <w:t xml:space="preserve"> abaixo do </w:t>
-      </w:r>
-      <w:proofErr w:type="spellStart"/>
-      <w:r>
-        <w:t>discountdb</w:t>
-      </w:r>
-      <w:proofErr w:type="spellEnd"/>
-      <w:r>
-        <w:t>:</w:t>
-      </w:r>
-      <w:r>
-        <w:tab/>
-      </w:r>
-      <w:r>
-        <w:tab/>
-        <w:t xml:space="preserve">  </w:t>
-      </w:r>
-    </w:p>
-    <w:p>
-      <w:pPr>
-        <w:spacing w:after="0"/>
-        <w:ind w:left="-1531"/>
-        <w:rPr>
-          <w:lang w:val="en-US"/>
-        </w:rPr>
-      </w:pPr>
-      <w:proofErr w:type="spellStart"/>
-      <w:r>
-        <w:rPr>
-          <w:lang w:val="en-US"/>
-        </w:rPr>
-        <w:t>pgadmin</w:t>
-      </w:r>
-      <w:proofErr w:type="spellEnd"/>
-      <w:r>
-        <w:rPr>
-          <w:lang w:val="en-US"/>
-        </w:rPr>
-        <w:t>:</w:t>
-      </w:r>
-    </w:p>
-    <w:p>
-      <w:pPr>
-        <w:spacing w:after="0"/>
-        <w:ind w:left="-1531"/>
-        <w:rPr>
-          <w:lang w:val="en-US"/>
-        </w:rPr>
-      </w:pPr>
-      <w:r>
-        <w:rPr>
-          <w:lang w:val="en-US"/>
-        </w:rPr>
-        <w:t xml:space="preserve">  </w:t>
-      </w:r>
-      <w:proofErr w:type="spellStart"/>
-      <w:r>
-        <w:rPr>
-          <w:lang w:val="en-US"/>
-        </w:rPr>
-        <w:t>container_name</w:t>
-      </w:r>
-      <w:proofErr w:type="spellEnd"/>
-      <w:r>
-        <w:rPr>
-          <w:lang w:val="en-US"/>
-        </w:rPr>
-        <w:t xml:space="preserve">: </w:t>
-      </w:r>
-      <w:proofErr w:type="spellStart"/>
-      <w:r>
-        <w:rPr>
-          <w:lang w:val="en-US"/>
-        </w:rPr>
-        <w:t>pgadmin</w:t>
-      </w:r>
-      <w:proofErr w:type="spellEnd"/>
-    </w:p>
-    <w:p>
-      <w:pPr>
-        <w:spacing w:after="0"/>
-        <w:ind w:left="-1531"/>
-        <w:rPr>
-          <w:lang w:val="en-US"/>
-        </w:rPr>
-      </w:pPr>
-      <w:r>
-        <w:rPr>
-          <w:lang w:val="en-US"/>
-        </w:rPr>
-        <w:t xml:space="preserve">  environment:</w:t>
-      </w:r>
-    </w:p>
-    <w:p>
-      <w:pPr>
-        <w:spacing w:after="0"/>
-        <w:ind w:left="-1531"/>
-        <w:rPr>
-          <w:lang w:val="en-US"/>
-        </w:rPr>
-      </w:pPr>
-      <w:r>
-        <w:rPr>
-          <w:lang w:val="en-US"/>
-        </w:rPr>
-        <w:t xml:space="preserve">    - PGADMIN_DEFAULT_EMAIL=admin@aspnetrun.com</w:t>
-      </w:r>
-    </w:p>
-    <w:p>
-      <w:pPr>
-        <w:spacing w:after="0"/>
-        <w:ind w:left="-1531"/>
-        <w:rPr>
-          <w:lang w:val="en-US"/>
-        </w:rPr>
-      </w:pPr>
-      <w:r>
-        <w:rPr>
-          <w:lang w:val="en-US"/>
-        </w:rPr>
-        <w:t xml:space="preserve">    - PGADMIN_DEFAULT_PASSWORD=admin1234</w:t>
-      </w:r>
-    </w:p>
-    <w:p>
-      <w:pPr>
-        <w:spacing w:after="0"/>
-        <w:ind w:left="-1531"/>
-        <w:rPr>
-          <w:lang w:val="en-US"/>
-        </w:rPr>
-      </w:pPr>
-      <w:r>
-        <w:rPr>
-          <w:lang w:val="en-US"/>
-        </w:rPr>
-        <w:t xml:space="preserve">  restart: always</w:t>
-      </w:r>
-    </w:p>
-    <w:p>
-      <w:pPr>
-        <w:spacing w:after="0"/>
-        <w:ind w:left="-1531"/>
-        <w:rPr>
-          <w:lang w:val="en-US"/>
-        </w:rPr>
-      </w:pPr>
-      <w:r>
-        <w:rPr>
-          <w:lang w:val="en-US"/>
-        </w:rPr>
-        <w:t xml:space="preserve">  ports:</w:t>
-      </w:r>
-    </w:p>
-    <w:p>
-      <w:pPr>
-        <w:spacing w:after="0"/>
-        <w:ind w:left="-1531"/>
-        <w:rPr>
-          <w:lang w:val="en-US"/>
-        </w:rPr>
-      </w:pPr>
-      <w:r>
-        <w:rPr>
-          <w:lang w:val="en-US"/>
-        </w:rPr>
-        <w:t xml:space="preserve">    - "5050:80"</w:t>
-      </w:r>
-    </w:p>
-    <w:p>
-      <w:pPr>
-        <w:spacing w:after="0"/>
-        <w:ind w:left="-1531"/>
-        <w:rPr>
-          <w:lang w:val="en-US"/>
-        </w:rPr>
-      </w:pPr>
-      <w:r>
-        <w:rPr>
-          <w:lang w:val="en-US"/>
-        </w:rPr>
-        <w:t xml:space="preserve">  volumes:</w:t>
-      </w:r>
-    </w:p>
-    <w:p>
-      <w:pPr>
-        <w:spacing w:after="0"/>
-        <w:ind w:left="-1531"/>
-      </w:pPr>
-      <w:r>
-        <w:rPr>
-          <w:lang w:val="en-US"/>
-        </w:rPr>
-        <w:t xml:space="preserve">    </w:t>
-      </w:r>
-      <w:r>
-        <w:t xml:space="preserve">- </w:t>
-      </w:r>
-      <w:proofErr w:type="spellStart"/>
-      <w:r>
-        <w:t>pgadmin_data</w:t>
-      </w:r>
-      <w:proofErr w:type="spellEnd"/>
-      <w:r>
-        <w:t>:/root/.</w:t>
-      </w:r>
-      <w:proofErr w:type="spellStart"/>
-      <w:r>
-        <w:t>pgadmin</w:t>
-      </w:r>
-      <w:proofErr w:type="spellEnd"/>
-    </w:p>
-    <w:p>
-      <w:pPr>
-        <w:spacing w:after="0"/>
-        <w:ind w:left="-1531"/>
-      </w:pPr>
-      <w:r>
-        <w:tab/>
-      </w:r>
-      <w:r>
-        <w:tab/>
-      </w:r>
-    </w:p>
-    <w:p>
-      <w:pPr>
-        <w:spacing w:after="0"/>
-        <w:ind w:left="-1531"/>
-      </w:pPr>
-      <w:r>
-        <w:tab/>
-      </w:r>
-    </w:p>
-    <w:p>
-      <w:pPr>
-        <w:spacing w:after="0"/>
-        <w:ind w:left="-1531"/>
-        <w:rPr>
-          <w:u w:val="single"/>
-        </w:rPr>
-      </w:pPr>
-      <w:r>
-        <w:rPr>
-          <w:u w:val="single"/>
-        </w:rPr>
-        <w:t xml:space="preserve">Finalizar atualizando o </w:t>
-      </w:r>
-      <w:proofErr w:type="spellStart"/>
-      <w:r>
-        <w:rPr>
-          <w:u w:val="single"/>
-        </w:rPr>
-        <w:t>docker-compose</w:t>
-      </w:r>
-      <w:proofErr w:type="spellEnd"/>
-      <w:r>
-        <w:rPr>
-          <w:u w:val="single"/>
-        </w:rPr>
-        <w:t>, abra no terminal e digite</w:t>
-      </w:r>
-    </w:p>
-    <w:p>
-      <w:pPr>
-        <w:spacing w:after="0"/>
-        <w:ind w:left="-1531"/>
-        <w:rPr>
-          <w:lang w:val="en-US"/>
-        </w:rPr>
-      </w:pPr>
-      <w:r>
-        <w:rPr>
-          <w:u w:val="single"/>
-          <w:lang w:val="en-US"/>
-        </w:rPr>
-        <w:t>docker-compose -f docker-</w:t>
-      </w:r>
-      <w:proofErr w:type="spellStart"/>
-      <w:r>
-        <w:rPr>
-          <w:u w:val="single"/>
-          <w:lang w:val="en-US"/>
-        </w:rPr>
-        <w:t>compose.yml</w:t>
-      </w:r>
-      <w:proofErr w:type="spellEnd"/>
-      <w:r>
-        <w:rPr>
-          <w:u w:val="single"/>
-          <w:lang w:val="en-US"/>
-        </w:rPr>
-        <w:t xml:space="preserve"> -f docker-</w:t>
-      </w:r>
-      <w:proofErr w:type="spellStart"/>
-      <w:r>
-        <w:rPr>
-          <w:u w:val="single"/>
-          <w:lang w:val="en-US"/>
-        </w:rPr>
-        <w:t>compose.override.yml</w:t>
-      </w:r>
-      <w:proofErr w:type="spellEnd"/>
-      <w:r>
-        <w:rPr>
-          <w:u w:val="single"/>
-          <w:lang w:val="en-US"/>
-        </w:rPr>
-        <w:t xml:space="preserve"> up -d</w:t>
+        <w:rPr>
+          <w:lang w:val="en-US"/>
+        </w:rPr>
+        <w:t>public int Amount { get; set; }</w:t>
       </w:r>
     </w:p>
     <w:sectPr>

</xml_diff>